<commit_message>
Update Robotic Arm and T-Skin.docx
</commit_message>
<xml_diff>
--- a/Robotic Arm and T-Skin.docx
+++ b/Robotic Arm and T-Skin.docx
@@ -28,7 +28,7 @@
           <w:szCs w:val="22"/>
         </w:rPr>
       </w:pPr>
-      <w:bookmarkStart w:id="0" w:name="_Toc10445676"/>
+      <w:bookmarkStart w:id="0" w:name="_Toc10453714"/>
       <w:r>
         <w:rPr>
           <w:rFonts w:ascii="Times New Roman" w:hAnsi="Times New Roman"/>
@@ -64,76 +64,114 @@
           <w:tab w:val="right" w:leader="dot" w:pos="9628"/>
         </w:tabs>
         <w:rPr>
-          <w:rFonts w:cs="Times New Roman"/>
+          <w:rFonts w:ascii="Arial" w:eastAsiaTheme="minorEastAsia" w:hAnsi="Arial" w:cs="Arial"/>
           <w:noProof/>
-          <w:sz w:val="22"/>
-          <w:szCs w:val="22"/>
+          <w:sz w:val="24"/>
+          <w:szCs w:val="24"/>
           <w:lang w:eastAsia="it-IT"/>
         </w:rPr>
       </w:pPr>
       <w:r>
+        <w:rPr>
+          <w:rFonts w:ascii="Arial" w:hAnsi="Arial" w:cs="Arial"/>
+          <w:sz w:val="24"/>
+          <w:szCs w:val="24"/>
+        </w:rPr>
         <w:fldChar w:fldCharType="begin"/>
       </w:r>
       <w:r>
+        <w:rPr>
+          <w:rFonts w:ascii="Arial" w:hAnsi="Arial" w:cs="Arial"/>
+          <w:sz w:val="24"/>
+          <w:szCs w:val="24"/>
+        </w:rPr>
         <w:instrText xml:space="preserve"> TOC \o "1-3" \h \z \u </w:instrText>
       </w:r>
       <w:r>
+        <w:rPr>
+          <w:rFonts w:ascii="Arial" w:hAnsi="Arial" w:cs="Arial"/>
+          <w:sz w:val="24"/>
+          <w:szCs w:val="24"/>
+        </w:rPr>
         <w:fldChar w:fldCharType="separate"/>
       </w:r>
-      <w:hyperlink w:anchor="_Toc10445676" w:history="1">
+      <w:hyperlink w:anchor="_Toc10453714" w:history="1">
         <w:r>
           <w:rPr>
             <w:rStyle w:val="Collegamentoipertestuale"/>
-            <w:rFonts w:ascii="Times New Roman" w:hAnsi="Times New Roman"/>
+            <w:rFonts w:ascii="Arial" w:hAnsi="Arial" w:cs="Arial"/>
             <w:noProof/>
+            <w:sz w:val="24"/>
+            <w:szCs w:val="24"/>
           </w:rPr>
           <w:t>Index</w:t>
         </w:r>
         <w:r>
           <w:rPr>
+            <w:rFonts w:ascii="Arial" w:hAnsi="Arial" w:cs="Arial"/>
             <w:noProof/>
             <w:webHidden/>
+            <w:sz w:val="24"/>
+            <w:szCs w:val="24"/>
           </w:rPr>
           <w:tab/>
         </w:r>
         <w:r>
           <w:rPr>
+            <w:rFonts w:ascii="Arial" w:hAnsi="Arial" w:cs="Arial"/>
             <w:noProof/>
             <w:webHidden/>
+            <w:sz w:val="24"/>
+            <w:szCs w:val="24"/>
           </w:rPr>
           <w:fldChar w:fldCharType="begin"/>
         </w:r>
         <w:r>
           <w:rPr>
+            <w:rFonts w:ascii="Arial" w:hAnsi="Arial" w:cs="Arial"/>
             <w:noProof/>
             <w:webHidden/>
+            <w:sz w:val="24"/>
+            <w:szCs w:val="24"/>
           </w:rPr>
-          <w:instrText xml:space="preserve"> PAGEREF _Toc10445676 \h </w:instrText>
+          <w:instrText xml:space="preserve"> PAGEREF _Toc10453714 \h </w:instrText>
         </w:r>
         <w:r>
           <w:rPr>
+            <w:rFonts w:ascii="Arial" w:hAnsi="Arial" w:cs="Arial"/>
             <w:noProof/>
             <w:webHidden/>
+            <w:sz w:val="24"/>
+            <w:szCs w:val="24"/>
           </w:rPr>
         </w:r>
         <w:r>
           <w:rPr>
+            <w:rFonts w:ascii="Arial" w:hAnsi="Arial" w:cs="Arial"/>
             <w:noProof/>
             <w:webHidden/>
+            <w:sz w:val="24"/>
+            <w:szCs w:val="24"/>
           </w:rPr>
           <w:fldChar w:fldCharType="separate"/>
         </w:r>
         <w:r>
           <w:rPr>
+            <w:rFonts w:ascii="Arial" w:hAnsi="Arial" w:cs="Arial"/>
             <w:noProof/>
             <w:webHidden/>
+            <w:sz w:val="24"/>
+            <w:szCs w:val="24"/>
           </w:rPr>
           <w:t>1</w:t>
         </w:r>
         <w:r>
           <w:rPr>
+            <w:rFonts w:ascii="Arial" w:hAnsi="Arial" w:cs="Arial"/>
             <w:noProof/>
             <w:webHidden/>
+            <w:sz w:val="24"/>
+            <w:szCs w:val="24"/>
           </w:rPr>
           <w:fldChar w:fldCharType="end"/>
         </w:r>
@@ -147,28 +185,30 @@
           <w:tab w:val="right" w:leader="dot" w:pos="9628"/>
         </w:tabs>
         <w:rPr>
-          <w:rFonts w:cs="Times New Roman"/>
+          <w:rFonts w:ascii="Arial" w:eastAsiaTheme="minorEastAsia" w:hAnsi="Arial" w:cs="Arial"/>
           <w:noProof/>
-          <w:sz w:val="22"/>
-          <w:szCs w:val="22"/>
+          <w:sz w:val="24"/>
+          <w:szCs w:val="24"/>
           <w:lang w:eastAsia="it-IT"/>
         </w:rPr>
       </w:pPr>
-      <w:hyperlink w:anchor="_Toc10445677" w:history="1">
+      <w:hyperlink w:anchor="_Toc10453715" w:history="1">
         <w:r>
           <w:rPr>
             <w:rStyle w:val="Collegamentoipertestuale"/>
-            <w:rFonts w:ascii="Times New Roman" w:hAnsi="Times New Roman" w:cs="Times New Roman"/>
+            <w:rFonts w:ascii="Arial" w:hAnsi="Arial" w:cs="Arial"/>
             <w:noProof/>
+            <w:sz w:val="24"/>
+            <w:szCs w:val="24"/>
           </w:rPr>
           <w:t>1</w:t>
         </w:r>
         <w:r>
           <w:rPr>
-            <w:rFonts w:cs="Times New Roman"/>
+            <w:rFonts w:ascii="Arial" w:eastAsiaTheme="minorEastAsia" w:hAnsi="Arial" w:cs="Arial"/>
             <w:noProof/>
-            <w:sz w:val="22"/>
-            <w:szCs w:val="22"/>
+            <w:sz w:val="24"/>
+            <w:szCs w:val="24"/>
             <w:lang w:eastAsia="it-IT"/>
           </w:rPr>
           <w:tab/>
@@ -176,56 +216,79 @@
         <w:r>
           <w:rPr>
             <w:rStyle w:val="Collegamentoipertestuale"/>
-            <w:rFonts w:ascii="Times New Roman" w:hAnsi="Times New Roman" w:cs="Times New Roman"/>
+            <w:rFonts w:ascii="Arial" w:hAnsi="Arial" w:cs="Arial"/>
             <w:noProof/>
+            <w:sz w:val="24"/>
+            <w:szCs w:val="24"/>
           </w:rPr>
           <w:t>Aim</w:t>
         </w:r>
         <w:r>
           <w:rPr>
+            <w:rFonts w:ascii="Arial" w:hAnsi="Arial" w:cs="Arial"/>
             <w:noProof/>
             <w:webHidden/>
+            <w:sz w:val="24"/>
+            <w:szCs w:val="24"/>
           </w:rPr>
           <w:tab/>
         </w:r>
         <w:r>
           <w:rPr>
+            <w:rFonts w:ascii="Arial" w:hAnsi="Arial" w:cs="Arial"/>
             <w:noProof/>
             <w:webHidden/>
+            <w:sz w:val="24"/>
+            <w:szCs w:val="24"/>
           </w:rPr>
           <w:fldChar w:fldCharType="begin"/>
         </w:r>
         <w:r>
           <w:rPr>
+            <w:rFonts w:ascii="Arial" w:hAnsi="Arial" w:cs="Arial"/>
             <w:noProof/>
             <w:webHidden/>
+            <w:sz w:val="24"/>
+            <w:szCs w:val="24"/>
           </w:rPr>
-          <w:instrText xml:space="preserve"> PAGEREF _Toc10445677 \h </w:instrText>
+          <w:instrText xml:space="preserve"> PAGEREF _Toc10453715 \h </w:instrText>
         </w:r>
         <w:r>
           <w:rPr>
+            <w:rFonts w:ascii="Arial" w:hAnsi="Arial" w:cs="Arial"/>
             <w:noProof/>
             <w:webHidden/>
+            <w:sz w:val="24"/>
+            <w:szCs w:val="24"/>
           </w:rPr>
         </w:r>
         <w:r>
           <w:rPr>
+            <w:rFonts w:ascii="Arial" w:hAnsi="Arial" w:cs="Arial"/>
             <w:noProof/>
             <w:webHidden/>
+            <w:sz w:val="24"/>
+            <w:szCs w:val="24"/>
           </w:rPr>
           <w:fldChar w:fldCharType="separate"/>
         </w:r>
         <w:r>
           <w:rPr>
+            <w:rFonts w:ascii="Arial" w:hAnsi="Arial" w:cs="Arial"/>
             <w:noProof/>
             <w:webHidden/>
+            <w:sz w:val="24"/>
+            <w:szCs w:val="24"/>
           </w:rPr>
           <w:t>2</w:t>
         </w:r>
         <w:r>
           <w:rPr>
+            <w:rFonts w:ascii="Arial" w:hAnsi="Arial" w:cs="Arial"/>
             <w:noProof/>
             <w:webHidden/>
+            <w:sz w:val="24"/>
+            <w:szCs w:val="24"/>
           </w:rPr>
           <w:fldChar w:fldCharType="end"/>
         </w:r>
@@ -239,28 +302,30 @@
           <w:tab w:val="right" w:leader="dot" w:pos="9628"/>
         </w:tabs>
         <w:rPr>
-          <w:rFonts w:cs="Times New Roman"/>
+          <w:rFonts w:ascii="Arial" w:eastAsiaTheme="minorEastAsia" w:hAnsi="Arial" w:cs="Arial"/>
           <w:noProof/>
-          <w:sz w:val="22"/>
-          <w:szCs w:val="22"/>
+          <w:sz w:val="24"/>
+          <w:szCs w:val="24"/>
           <w:lang w:eastAsia="it-IT"/>
         </w:rPr>
       </w:pPr>
-      <w:hyperlink w:anchor="_Toc10445678" w:history="1">
+      <w:hyperlink w:anchor="_Toc10453716" w:history="1">
         <w:r>
           <w:rPr>
             <w:rStyle w:val="Collegamentoipertestuale"/>
-            <w:rFonts w:ascii="Times New Roman" w:hAnsi="Times New Roman" w:cs="Times New Roman"/>
+            <w:rFonts w:ascii="Arial" w:hAnsi="Arial" w:cs="Arial"/>
             <w:noProof/>
+            <w:sz w:val="24"/>
+            <w:szCs w:val="24"/>
           </w:rPr>
           <w:t>2</w:t>
         </w:r>
         <w:r>
           <w:rPr>
-            <w:rFonts w:cs="Times New Roman"/>
+            <w:rFonts w:ascii="Arial" w:eastAsiaTheme="minorEastAsia" w:hAnsi="Arial" w:cs="Arial"/>
             <w:noProof/>
-            <w:sz w:val="22"/>
-            <w:szCs w:val="22"/>
+            <w:sz w:val="24"/>
+            <w:szCs w:val="24"/>
             <w:lang w:eastAsia="it-IT"/>
           </w:rPr>
           <w:tab/>
@@ -268,56 +333,79 @@
         <w:r>
           <w:rPr>
             <w:rStyle w:val="Collegamentoipertestuale"/>
-            <w:rFonts w:ascii="Times New Roman" w:hAnsi="Times New Roman" w:cs="Times New Roman"/>
+            <w:rFonts w:ascii="Arial" w:hAnsi="Arial" w:cs="Arial"/>
             <w:noProof/>
+            <w:sz w:val="24"/>
+            <w:szCs w:val="24"/>
           </w:rPr>
-          <w:t>Material</w:t>
+          <w:t>Material List</w:t>
         </w:r>
         <w:r>
           <w:rPr>
+            <w:rFonts w:ascii="Arial" w:hAnsi="Arial" w:cs="Arial"/>
             <w:noProof/>
             <w:webHidden/>
+            <w:sz w:val="24"/>
+            <w:szCs w:val="24"/>
           </w:rPr>
           <w:tab/>
         </w:r>
         <w:r>
           <w:rPr>
+            <w:rFonts w:ascii="Arial" w:hAnsi="Arial" w:cs="Arial"/>
             <w:noProof/>
             <w:webHidden/>
+            <w:sz w:val="24"/>
+            <w:szCs w:val="24"/>
           </w:rPr>
           <w:fldChar w:fldCharType="begin"/>
         </w:r>
         <w:r>
           <w:rPr>
+            <w:rFonts w:ascii="Arial" w:hAnsi="Arial" w:cs="Arial"/>
             <w:noProof/>
             <w:webHidden/>
+            <w:sz w:val="24"/>
+            <w:szCs w:val="24"/>
           </w:rPr>
-          <w:instrText xml:space="preserve"> PAGEREF _Toc10445678 \h </w:instrText>
+          <w:instrText xml:space="preserve"> PAGEREF _Toc10453716 \h </w:instrText>
         </w:r>
         <w:r>
           <w:rPr>
+            <w:rFonts w:ascii="Arial" w:hAnsi="Arial" w:cs="Arial"/>
             <w:noProof/>
             <w:webHidden/>
+            <w:sz w:val="24"/>
+            <w:szCs w:val="24"/>
           </w:rPr>
         </w:r>
         <w:r>
           <w:rPr>
+            <w:rFonts w:ascii="Arial" w:hAnsi="Arial" w:cs="Arial"/>
             <w:noProof/>
             <w:webHidden/>
+            <w:sz w:val="24"/>
+            <w:szCs w:val="24"/>
           </w:rPr>
           <w:fldChar w:fldCharType="separate"/>
         </w:r>
         <w:r>
           <w:rPr>
+            <w:rFonts w:ascii="Arial" w:hAnsi="Arial" w:cs="Arial"/>
             <w:noProof/>
             <w:webHidden/>
+            <w:sz w:val="24"/>
+            <w:szCs w:val="24"/>
           </w:rPr>
           <w:t>2</w:t>
         </w:r>
         <w:r>
           <w:rPr>
+            <w:rFonts w:ascii="Arial" w:hAnsi="Arial" w:cs="Arial"/>
             <w:noProof/>
             <w:webHidden/>
+            <w:sz w:val="24"/>
+            <w:szCs w:val="24"/>
           </w:rPr>
           <w:fldChar w:fldCharType="end"/>
         </w:r>
@@ -331,28 +419,30 @@
           <w:tab w:val="right" w:leader="dot" w:pos="9628"/>
         </w:tabs>
         <w:rPr>
-          <w:rFonts w:cs="Times New Roman"/>
+          <w:rFonts w:ascii="Arial" w:eastAsiaTheme="minorEastAsia" w:hAnsi="Arial" w:cs="Arial"/>
           <w:noProof/>
-          <w:sz w:val="22"/>
-          <w:szCs w:val="22"/>
+          <w:sz w:val="24"/>
+          <w:szCs w:val="24"/>
           <w:lang w:eastAsia="it-IT"/>
         </w:rPr>
       </w:pPr>
-      <w:hyperlink w:anchor="_Toc10445679" w:history="1">
+      <w:hyperlink w:anchor="_Toc10453717" w:history="1">
         <w:r>
           <w:rPr>
             <w:rStyle w:val="Collegamentoipertestuale"/>
-            <w:rFonts w:ascii="Times New Roman" w:hAnsi="Times New Roman" w:cs="Times New Roman"/>
+            <w:rFonts w:ascii="Arial" w:hAnsi="Arial" w:cs="Arial"/>
             <w:noProof/>
+            <w:sz w:val="24"/>
+            <w:szCs w:val="24"/>
           </w:rPr>
           <w:t>3</w:t>
         </w:r>
         <w:r>
           <w:rPr>
-            <w:rFonts w:cs="Times New Roman"/>
+            <w:rFonts w:ascii="Arial" w:eastAsiaTheme="minorEastAsia" w:hAnsi="Arial" w:cs="Arial"/>
             <w:noProof/>
-            <w:sz w:val="22"/>
-            <w:szCs w:val="22"/>
+            <w:sz w:val="24"/>
+            <w:szCs w:val="24"/>
             <w:lang w:eastAsia="it-IT"/>
           </w:rPr>
           <w:tab/>
@@ -360,56 +450,79 @@
         <w:r>
           <w:rPr>
             <w:rStyle w:val="Collegamentoipertestuale"/>
-            <w:rFonts w:ascii="Times New Roman" w:hAnsi="Times New Roman" w:cs="Times New Roman"/>
+            <w:rFonts w:ascii="Arial" w:hAnsi="Arial" w:cs="Arial"/>
             <w:noProof/>
+            <w:sz w:val="24"/>
+            <w:szCs w:val="24"/>
           </w:rPr>
           <w:t>Source code availability</w:t>
         </w:r>
         <w:r>
           <w:rPr>
+            <w:rFonts w:ascii="Arial" w:hAnsi="Arial" w:cs="Arial"/>
             <w:noProof/>
             <w:webHidden/>
+            <w:sz w:val="24"/>
+            <w:szCs w:val="24"/>
           </w:rPr>
           <w:tab/>
         </w:r>
         <w:r>
           <w:rPr>
+            <w:rFonts w:ascii="Arial" w:hAnsi="Arial" w:cs="Arial"/>
             <w:noProof/>
             <w:webHidden/>
+            <w:sz w:val="24"/>
+            <w:szCs w:val="24"/>
           </w:rPr>
           <w:fldChar w:fldCharType="begin"/>
         </w:r>
         <w:r>
           <w:rPr>
+            <w:rFonts w:ascii="Arial" w:hAnsi="Arial" w:cs="Arial"/>
             <w:noProof/>
             <w:webHidden/>
+            <w:sz w:val="24"/>
+            <w:szCs w:val="24"/>
           </w:rPr>
-          <w:instrText xml:space="preserve"> PAGEREF _Toc10445679 \h </w:instrText>
+          <w:instrText xml:space="preserve"> PAGEREF _Toc10453717 \h </w:instrText>
         </w:r>
         <w:r>
           <w:rPr>
+            <w:rFonts w:ascii="Arial" w:hAnsi="Arial" w:cs="Arial"/>
             <w:noProof/>
             <w:webHidden/>
+            <w:sz w:val="24"/>
+            <w:szCs w:val="24"/>
           </w:rPr>
         </w:r>
         <w:r>
           <w:rPr>
+            <w:rFonts w:ascii="Arial" w:hAnsi="Arial" w:cs="Arial"/>
             <w:noProof/>
             <w:webHidden/>
+            <w:sz w:val="24"/>
+            <w:szCs w:val="24"/>
           </w:rPr>
           <w:fldChar w:fldCharType="separate"/>
         </w:r>
         <w:r>
           <w:rPr>
+            <w:rFonts w:ascii="Arial" w:hAnsi="Arial" w:cs="Arial"/>
             <w:noProof/>
             <w:webHidden/>
+            <w:sz w:val="24"/>
+            <w:szCs w:val="24"/>
           </w:rPr>
           <w:t>2</w:t>
         </w:r>
         <w:r>
           <w:rPr>
+            <w:rFonts w:ascii="Arial" w:hAnsi="Arial" w:cs="Arial"/>
             <w:noProof/>
             <w:webHidden/>
+            <w:sz w:val="24"/>
+            <w:szCs w:val="24"/>
           </w:rPr>
           <w:fldChar w:fldCharType="end"/>
         </w:r>
@@ -424,6 +537,11 @@
         </w:rPr>
       </w:pPr>
       <w:r>
+        <w:rPr>
+          <w:rFonts w:ascii="Arial" w:hAnsi="Arial" w:cs="Arial"/>
+          <w:sz w:val="24"/>
+          <w:szCs w:val="24"/>
+        </w:rPr>
         <w:fldChar w:fldCharType="end"/>
       </w:r>
     </w:p>
@@ -503,27 +621,6 @@
     </w:p>
     <w:p>
       <w:pPr>
-        <w:rPr>
-          <w:rFonts w:ascii="Times New Roman" w:hAnsi="Times New Roman" w:cs="Times New Roman"/>
-        </w:rPr>
-      </w:pPr>
-    </w:p>
-    <w:p>
-      <w:pPr>
-        <w:rPr>
-          <w:rFonts w:ascii="Times New Roman" w:hAnsi="Times New Roman" w:cs="Times New Roman"/>
-        </w:rPr>
-      </w:pPr>
-    </w:p>
-    <w:p>
-      <w:pPr>
-        <w:rPr>
-          <w:rFonts w:ascii="Times New Roman" w:hAnsi="Times New Roman" w:cs="Times New Roman"/>
-        </w:rPr>
-      </w:pPr>
-    </w:p>
-    <w:p>
-      <w:pPr>
         <w:tabs>
           <w:tab w:val="left" w:pos="1978"/>
         </w:tabs>
@@ -555,11 +652,30 @@
         </w:rPr>
       </w:pPr>
     </w:p>
+    <w:p/>
+    <w:p/>
+    <w:p/>
+    <w:p/>
+    <w:p/>
+    <w:p/>
+    <w:p/>
+    <w:p/>
+    <w:p/>
+    <w:p/>
+    <w:p/>
+    <w:p/>
+    <w:p/>
+    <w:p/>
+    <w:p/>
     <w:p>
       <w:pPr>
         <w:sectPr>
-          <w:headerReference w:type="default" r:id="rId8"/>
-          <w:footerReference w:type="default" r:id="rId9"/>
+          <w:headerReference w:type="even" r:id="rId8"/>
+          <w:headerReference w:type="default" r:id="rId9"/>
+          <w:footerReference w:type="even" r:id="rId10"/>
+          <w:footerReference w:type="default" r:id="rId11"/>
+          <w:headerReference w:type="first" r:id="rId12"/>
+          <w:footerReference w:type="first" r:id="rId13"/>
           <w:pgSz w:w="11906" w:h="16838"/>
           <w:pgMar w:top="1985" w:right="1134" w:bottom="1134" w:left="1134" w:header="680" w:footer="680" w:gutter="0"/>
           <w:cols w:space="720"/>
@@ -576,8 +692,7 @@
           <w:szCs w:val="22"/>
         </w:rPr>
       </w:pPr>
-      <w:bookmarkStart w:id="1" w:name="_Toc10445677"/>
-      <w:proofErr w:type="spellStart"/>
+      <w:bookmarkStart w:id="1" w:name="_Toc10453715"/>
       <w:r>
         <w:rPr>
           <w:rFonts w:ascii="Times New Roman" w:hAnsi="Times New Roman" w:cs="Times New Roman"/>
@@ -588,7 +703,6 @@
         <w:t>Aim</w:t>
       </w:r>
       <w:bookmarkEnd w:id="1"/>
-      <w:proofErr w:type="spellEnd"/>
     </w:p>
     <w:p>
       <w:pPr>
@@ -601,13 +715,55 @@
         <w:rPr>
           <w:lang w:val="en-US"/>
         </w:rPr>
-        <w:t>This document shows what t</w:t>
+        <w:t>Purpose of t</w:t>
       </w:r>
       <w:r>
         <w:rPr>
           <w:lang w:val="en-US"/>
         </w:rPr>
-        <w:t>o add to robotic arm to make it controllable with T-Skin.</w:t>
+        <w:t xml:space="preserve">his document </w:t>
+      </w:r>
+      <w:r>
+        <w:rPr>
+          <w:lang w:val="en-US"/>
+        </w:rPr>
+        <w:t xml:space="preserve">is to </w:t>
+      </w:r>
+      <w:r>
+        <w:rPr>
+          <w:lang w:val="en-US"/>
+        </w:rPr>
+        <w:t>show</w:t>
+      </w:r>
+      <w:r>
+        <w:rPr>
+          <w:lang w:val="en-US"/>
+        </w:rPr>
+        <w:t xml:space="preserve"> steps to follow and the material used to make the </w:t>
+      </w:r>
+      <w:r>
+        <w:rPr>
+          <w:lang w:val="en-US"/>
+        </w:rPr>
+        <w:t>7100-</w:t>
+      </w:r>
+      <w:r>
+        <w:rPr>
+          <w:lang w:val="en-US"/>
+        </w:rPr>
+        <w:t>RoboArm get controlled through</w:t>
+      </w:r>
+      <w:r>
+        <w:rPr>
+          <w:lang w:val="en-US"/>
+        </w:rPr>
+        <w:t xml:space="preserve"> </w:t>
+      </w:r>
+      <w:r>
+        <w:rPr>
+          <w:lang w:val="en-US"/>
+        </w:rPr>
+        <w:t>T-Skin.</w:t>
       </w:r>
     </w:p>
     <w:p>
@@ -646,8 +802,7 @@
           <w:szCs w:val="22"/>
         </w:rPr>
       </w:pPr>
-      <w:bookmarkStart w:id="2" w:name="_Toc10445678"/>
-      <w:proofErr w:type="spellStart"/>
+      <w:bookmarkStart w:id="2" w:name="_Toc10453716"/>
       <w:r>
         <w:rPr>
           <w:rFonts w:ascii="Times New Roman" w:hAnsi="Times New Roman" w:cs="Times New Roman"/>
@@ -656,51 +811,37 @@
         </w:rPr>
         <w:t>Material</w:t>
       </w:r>
+      <w:r>
+        <w:rPr>
+          <w:rFonts w:ascii="Times New Roman" w:hAnsi="Times New Roman" w:cs="Times New Roman"/>
+          <w:sz w:val="22"/>
+          <w:szCs w:val="22"/>
+        </w:rPr>
+        <w:t xml:space="preserve"> List</w:t>
+      </w:r>
       <w:bookmarkEnd w:id="2"/>
-      <w:proofErr w:type="spellEnd"/>
     </w:p>
     <w:p>
       <w:pPr>
         <w:pStyle w:val="TestoNormale"/>
         <w:rPr>
+          <w:szCs w:val="24"/>
           <w:lang w:val="en-US"/>
         </w:rPr>
       </w:pPr>
       <w:r>
         <w:rPr>
+          <w:szCs w:val="24"/>
           <w:lang w:val="en-US"/>
         </w:rPr>
-        <w:t xml:space="preserve">We </w:t>
+        <w:t>As it follows, links to Robot Arm,</w:t>
       </w:r>
       <w:r>
         <w:rPr>
+          <w:szCs w:val="24"/>
           <w:lang w:val="en-US"/>
         </w:rPr>
-        <w:t>used</w:t>
-      </w:r>
-      <w:r>
-        <w:rPr>
-          <w:lang w:val="en-US"/>
-        </w:rPr>
-        <w:t xml:space="preserve"> this </w:t>
-      </w:r>
-      <w:r>
-        <w:rPr>
-          <w:lang w:val="en-US"/>
-        </w:rPr>
-        <w:t>Robotic Arm, Arduino, S</w:t>
-      </w:r>
-      <w:r>
-        <w:rPr>
-          <w:lang w:val="en-US"/>
-        </w:rPr>
-        <w:t>hields a</w:t>
-      </w:r>
-      <w:r>
-        <w:rPr>
-          <w:lang w:val="en-US"/>
-        </w:rPr>
-        <w:t>nd BLE Module:</w:t>
+        <w:t xml:space="preserve"> Arduino, Shields and BLE Module:</w:t>
       </w:r>
     </w:p>
     <w:p>
@@ -711,15 +852,15 @@
           <w:numId w:val="5"/>
         </w:numPr>
         <w:rPr>
-          <w:rFonts w:ascii="Calibri" w:hAnsi="Calibri" w:cs="Calibri"/>
-          <w:sz w:val="22"/>
+          <w:szCs w:val="24"/>
           <w:lang w:val="en-US"/>
         </w:rPr>
       </w:pPr>
-      <w:hyperlink r:id="rId10" w:history="1">
+      <w:hyperlink r:id="rId14" w:history="1">
         <w:r>
           <w:rPr>
             <w:rStyle w:val="Collegamentoipertestuale"/>
+            <w:szCs w:val="24"/>
             <w:lang w:val="en-US"/>
           </w:rPr>
           <w:t>https://www.futurashop.it/braccio-robotico-in-plexiglass-7100-roboarm?search=7100-ROBOARM</w:t>
@@ -734,15 +875,15 @@
           <w:numId w:val="5"/>
         </w:numPr>
         <w:rPr>
-          <w:rFonts w:ascii="Calibri" w:hAnsi="Calibri" w:cs="Calibri"/>
-          <w:sz w:val="22"/>
+          <w:szCs w:val="24"/>
           <w:lang w:val="en-US"/>
         </w:rPr>
       </w:pPr>
-      <w:hyperlink r:id="rId11" w:history="1">
+      <w:hyperlink r:id="rId15" w:history="1">
         <w:r>
           <w:rPr>
             <w:rStyle w:val="Collegamentoipertestuale"/>
+            <w:szCs w:val="24"/>
             <w:lang w:val="en-US"/>
           </w:rPr>
           <w:t>https://www.futurashop.it/shield-arduino-controllo-servo-7100-FT1397M?search=7100-FT1397M</w:t>
@@ -757,15 +898,15 @@
           <w:numId w:val="5"/>
         </w:numPr>
         <w:rPr>
-          <w:rFonts w:ascii="Calibri" w:hAnsi="Calibri" w:cs="Calibri"/>
-          <w:sz w:val="22"/>
+          <w:szCs w:val="24"/>
           <w:lang w:val="en-US"/>
         </w:rPr>
       </w:pPr>
-      <w:hyperlink r:id="rId12" w:history="1">
+      <w:hyperlink r:id="rId16" w:history="1">
         <w:r>
           <w:rPr>
             <w:rStyle w:val="Collegamentoipertestuale"/>
+            <w:szCs w:val="24"/>
             <w:lang w:val="en-US"/>
           </w:rPr>
           <w:t>https://www.futurashop.it/arduino-uno-rev3-con-atmega328-7300-arduinounorev3?search=7300-ARDUINOUNOREV3</w:t>
@@ -780,16 +921,16 @@
           <w:numId w:val="5"/>
         </w:numPr>
         <w:rPr>
-          <w:rFonts w:ascii="Calibri" w:hAnsi="Calibri" w:cs="Calibri"/>
-          <w:sz w:val="22"/>
-        </w:rPr>
-      </w:pPr>
-      <w:hyperlink r:id="rId13" w:history="1">
+          <w:szCs w:val="24"/>
+          <w:lang w:val="en-US"/>
+        </w:rPr>
+      </w:pPr>
+      <w:hyperlink r:id="rId17" w:history="1">
         <w:r>
           <w:rPr>
             <w:rStyle w:val="Collegamentoipertestuale"/>
-            <w:rFonts w:ascii="Calibri" w:hAnsi="Calibri" w:cs="Calibri"/>
-            <w:sz w:val="22"/>
+            <w:szCs w:val="24"/>
+            <w:lang w:val="en-US"/>
           </w:rPr>
           <w:t>https://www.futurashop.it/modulo-bluetooth-cc2541-form-XBEE-7100-FT1338M?search=7100-FT1338M</w:t>
         </w:r>
@@ -802,14 +943,18 @@
           <w:ilvl w:val="0"/>
           <w:numId w:val="5"/>
         </w:numPr>
-      </w:pPr>
-      <w:hyperlink r:id="rId14" w:history="1">
+        <w:rPr>
+          <w:szCs w:val="24"/>
+          <w:lang w:val="en-US"/>
+        </w:rPr>
+      </w:pPr>
+      <w:hyperlink r:id="rId18" w:history="1">
         <w:r>
           <w:rPr>
-            <w:rFonts w:ascii="Calibri" w:hAnsi="Calibri" w:cs="Calibri"/>
             <w:color w:val="0000FF"/>
-            <w:sz w:val="22"/>
+            <w:szCs w:val="24"/>
             <w:u w:val="single"/>
+            <w:lang w:val="en-US"/>
           </w:rPr>
           <w:t>https://www.futurashop.it/shield-base-per-bluetooth-7100-FT1335K?search=7100-FT1335K</w:t>
         </w:r>
@@ -820,19 +965,17 @@
         <w:pStyle w:val="TestoNormale"/>
         <w:ind w:left="360"/>
         <w:rPr>
-          <w:rFonts w:ascii="Calibri" w:hAnsi="Calibri" w:cs="Calibri"/>
           <w:i/>
           <w:iCs/>
-          <w:sz w:val="22"/>
+          <w:szCs w:val="24"/>
           <w:lang w:val="en-US"/>
         </w:rPr>
       </w:pPr>
       <w:r>
         <w:rPr>
-          <w:rFonts w:ascii="Calibri" w:hAnsi="Calibri" w:cs="Calibri"/>
           <w:i/>
           <w:iCs/>
-          <w:sz w:val="22"/>
+          <w:szCs w:val="24"/>
           <w:lang w:val="en-US"/>
         </w:rPr>
         <w:t>We used also this BLE Module, but you can’t place on the BLE Shield, so you need to wire externally:</w:t>
@@ -846,16 +989,15 @@
           <w:numId w:val="5"/>
         </w:numPr>
         <w:rPr>
-          <w:rFonts w:ascii="Calibri" w:hAnsi="Calibri" w:cs="Calibri"/>
-          <w:sz w:val="22"/>
-        </w:rPr>
-      </w:pPr>
-      <w:hyperlink r:id="rId15" w:history="1">
+          <w:szCs w:val="24"/>
+          <w:lang w:val="en-US"/>
+        </w:rPr>
+      </w:pPr>
+      <w:hyperlink r:id="rId19" w:history="1">
         <w:r>
           <w:rPr>
-            <w:rFonts w:ascii="Calibri" w:hAnsi="Calibri" w:cs="Calibri"/>
             <w:color w:val="0000FF"/>
-            <w:sz w:val="22"/>
+            <w:szCs w:val="24"/>
             <w:u w:val="single"/>
             <w:lang w:val="en-US"/>
           </w:rPr>
@@ -868,94 +1010,27 @@
         <w:pStyle w:val="TestoNormale"/>
         <w:ind w:left="360"/>
         <w:rPr>
+          <w:szCs w:val="24"/>
           <w:lang w:val="en-US"/>
         </w:rPr>
       </w:pPr>
       <w:r>
         <w:rPr>
+          <w:szCs w:val="24"/>
           <w:lang w:val="en-US"/>
         </w:rPr>
-        <w:t xml:space="preserve">We also found that placing this module on top, or far from </w:t>
-      </w:r>
-      <w:proofErr w:type="spellStart"/>
-      <w:r>
-        <w:rPr>
-          <w:lang w:val="en-US"/>
-        </w:rPr>
-        <w:t>pwm</w:t>
-      </w:r>
-      <w:proofErr w:type="spellEnd"/>
-      <w:r>
-        <w:rPr>
-          <w:lang w:val="en-US"/>
-        </w:rPr>
-        <w:t>/servos line, also helps in increasing radio range and connection stability.</w:t>
+        <w:t>Placing</w:t>
       </w:r>
       <w:r>
         <w:rPr>
+          <w:szCs w:val="24"/>
           <w:lang w:val="en-US"/>
         </w:rPr>
-        <w:t xml:space="preserve"> The downside of the 4. </w:t>
+        <w:t xml:space="preserve"> this module on top, or far from pwm/servos line, also helps in increasing radio range and connection stability.</w:t>
       </w:r>
       <w:r>
         <w:rPr>
-          <w:lang w:val="en-US"/>
-        </w:rPr>
-        <w:t>a</w:t>
-      </w:r>
-      <w:r>
-        <w:rPr>
-          <w:lang w:val="en-US"/>
-        </w:rPr>
-        <w:t xml:space="preserve">nd 5. </w:t>
-      </w:r>
-      <w:r>
-        <w:rPr>
-          <w:lang w:val="en-US"/>
-        </w:rPr>
-        <w:t>i</w:t>
-      </w:r>
-      <w:r>
-        <w:rPr>
-          <w:lang w:val="en-US"/>
-        </w:rPr>
-        <w:t xml:space="preserve">s that you </w:t>
-      </w:r>
-      <w:proofErr w:type="gramStart"/>
-      <w:r>
-        <w:rPr>
-          <w:lang w:val="en-US"/>
-        </w:rPr>
-        <w:t>have to</w:t>
-      </w:r>
-      <w:proofErr w:type="gramEnd"/>
-      <w:r>
-        <w:rPr>
-          <w:lang w:val="en-US"/>
-        </w:rPr>
-        <w:t xml:space="preserve"> place it underneath servo s</w:t>
-      </w:r>
-      <w:bookmarkStart w:id="3" w:name="_GoBack"/>
-      <w:bookmarkEnd w:id="3"/>
-      <w:r>
-        <w:rPr>
-          <w:lang w:val="en-US"/>
-        </w:rPr>
-        <w:t>hield, and it acts as a faraday cage so you loose lot of radio signal.</w:t>
-      </w:r>
-    </w:p>
-    <w:p>
-      <w:pPr>
-        <w:rPr>
-          <w:rFonts w:ascii="Times New Roman" w:hAnsi="Times New Roman" w:cs="Times New Roman"/>
-          <w:szCs w:val="22"/>
-          <w:lang w:val="en-US"/>
-        </w:rPr>
-      </w:pPr>
-      <w:r>
-        <w:rPr>
-          <w:rFonts w:ascii="Times New Roman" w:hAnsi="Times New Roman" w:cs="Times New Roman"/>
-          <w:szCs w:val="22"/>
+          <w:szCs w:val="24"/>
           <w:lang w:val="en-US"/>
         </w:rPr>
         <w:t xml:space="preserve"> </w:t>
@@ -963,6 +1038,127 @@
     </w:p>
     <w:p>
       <w:pPr>
+        <w:pStyle w:val="TestoNormale"/>
+        <w:ind w:left="360"/>
+        <w:rPr>
+          <w:szCs w:val="24"/>
+          <w:lang w:val="en-US"/>
+        </w:rPr>
+      </w:pPr>
+    </w:p>
+    <w:p>
+      <w:pPr>
+        <w:pStyle w:val="TestoNormale"/>
+        <w:ind w:left="360"/>
+        <w:rPr>
+          <w:szCs w:val="24"/>
+          <w:lang w:val="en-US"/>
+        </w:rPr>
+      </w:pPr>
+      <w:r>
+        <w:rPr>
+          <w:szCs w:val="24"/>
+          <w:lang w:val="en-US"/>
+        </w:rPr>
+        <w:t>D</w:t>
+      </w:r>
+      <w:r>
+        <w:rPr>
+          <w:szCs w:val="24"/>
+          <w:lang w:val="en-US"/>
+        </w:rPr>
+        <w:t xml:space="preserve">ownside of </w:t>
+      </w:r>
+      <w:r>
+        <w:rPr>
+          <w:szCs w:val="24"/>
+          <w:lang w:val="en-US"/>
+        </w:rPr>
+        <w:t>mat</w:t>
+      </w:r>
+      <w:r>
+        <w:rPr>
+          <w:szCs w:val="24"/>
+          <w:lang w:val="en-US"/>
+        </w:rPr>
+        <w:t>e</w:t>
+      </w:r>
+      <w:r>
+        <w:rPr>
+          <w:szCs w:val="24"/>
+          <w:lang w:val="en-US"/>
+        </w:rPr>
+        <w:t>rial in points</w:t>
+      </w:r>
+      <w:r>
+        <w:rPr>
+          <w:szCs w:val="24"/>
+          <w:lang w:val="en-US"/>
+        </w:rPr>
+        <w:t xml:space="preserve"> 4. </w:t>
+      </w:r>
+      <w:r>
+        <w:rPr>
+          <w:szCs w:val="24"/>
+          <w:lang w:val="en-US"/>
+        </w:rPr>
+        <w:t>a</w:t>
+      </w:r>
+      <w:r>
+        <w:rPr>
+          <w:szCs w:val="24"/>
+          <w:lang w:val="en-US"/>
+        </w:rPr>
+        <w:t xml:space="preserve">nd 5. </w:t>
+      </w:r>
+      <w:r>
+        <w:rPr>
+          <w:szCs w:val="24"/>
+          <w:lang w:val="en-US"/>
+        </w:rPr>
+        <w:t>i</w:t>
+      </w:r>
+      <w:r>
+        <w:rPr>
+          <w:szCs w:val="24"/>
+          <w:lang w:val="en-US"/>
+        </w:rPr>
+        <w:t xml:space="preserve">s that you have to place it underneath servo shield, </w:t>
+      </w:r>
+      <w:r>
+        <w:rPr>
+          <w:szCs w:val="24"/>
+          <w:lang w:val="en-US"/>
+        </w:rPr>
+        <w:t xml:space="preserve">which </w:t>
+      </w:r>
+      <w:r>
+        <w:rPr>
+          <w:szCs w:val="24"/>
+          <w:lang w:val="en-US"/>
+        </w:rPr>
+        <w:t>acts as a faraday cage so you loose lot of radio signal.</w:t>
+      </w:r>
+    </w:p>
+    <w:p>
+      <w:pPr>
+        <w:rPr>
+          <w:rFonts w:ascii="Times New Roman" w:hAnsi="Times New Roman" w:cs="Times New Roman"/>
+          <w:szCs w:val="22"/>
+          <w:lang w:val="en-US"/>
+        </w:rPr>
+      </w:pPr>
+      <w:r>
+        <w:rPr>
+          <w:rFonts w:ascii="Times New Roman" w:hAnsi="Times New Roman" w:cs="Times New Roman"/>
+          <w:szCs w:val="22"/>
+          <w:lang w:val="en-US"/>
+        </w:rPr>
+        <w:t xml:space="preserve"> </w:t>
+      </w:r>
+    </w:p>
+    <w:p>
+      <w:pPr>
         <w:pStyle w:val="Titolo1"/>
         <w:rPr>
           <w:rFonts w:ascii="Times New Roman" w:hAnsi="Times New Roman" w:cs="Times New Roman"/>
@@ -970,26 +1166,16 @@
           <w:szCs w:val="22"/>
         </w:rPr>
       </w:pPr>
-      <w:bookmarkStart w:id="4" w:name="_Toc10445679"/>
+      <w:bookmarkStart w:id="3" w:name="_Toc10453717"/>
       <w:r>
         <w:rPr>
           <w:rFonts w:ascii="Times New Roman" w:hAnsi="Times New Roman" w:cs="Times New Roman"/>
           <w:sz w:val="22"/>
           <w:szCs w:val="22"/>
         </w:rPr>
-        <w:t xml:space="preserve">Source code </w:t>
+        <w:t>Source code availability</w:t>
       </w:r>
-      <w:proofErr w:type="spellStart"/>
-      <w:r>
-        <w:rPr>
-          <w:rFonts w:ascii="Times New Roman" w:hAnsi="Times New Roman" w:cs="Times New Roman"/>
-          <w:sz w:val="22"/>
-          <w:szCs w:val="22"/>
-        </w:rPr>
-        <w:t>availability</w:t>
-      </w:r>
-      <w:bookmarkEnd w:id="4"/>
-      <w:proofErr w:type="spellEnd"/>
+      <w:bookmarkEnd w:id="3"/>
     </w:p>
     <w:p>
       <w:pPr>
@@ -1014,8 +1200,11 @@
     <w:p>
       <w:pPr>
         <w:pStyle w:val="TestoNormale"/>
-      </w:pPr>
-      <w:hyperlink r:id="rId16" w:history="1">
+        <w:rPr>
+          <w:lang w:val="en-US"/>
+        </w:rPr>
+      </w:pPr>
+      <w:hyperlink r:id="rId20" w:history="1">
         <w:r>
           <w:rPr>
             <w:rStyle w:val="Collegamentoipertestuale"/>
@@ -1026,12 +1215,12 @@
       </w:hyperlink>
     </w:p>
     <w:sectPr>
-      <w:headerReference w:type="even" r:id="rId17"/>
-      <w:headerReference w:type="default" r:id="rId18"/>
-      <w:footerReference w:type="even" r:id="rId19"/>
-      <w:footerReference w:type="default" r:id="rId20"/>
-      <w:headerReference w:type="first" r:id="rId21"/>
-      <w:footerReference w:type="first" r:id="rId22"/>
+      <w:headerReference w:type="even" r:id="rId21"/>
+      <w:headerReference w:type="default" r:id="rId22"/>
+      <w:footerReference w:type="even" r:id="rId23"/>
+      <w:footerReference w:type="default" r:id="rId24"/>
+      <w:headerReference w:type="first" r:id="rId25"/>
+      <w:footerReference w:type="first" r:id="rId26"/>
       <w:pgSz w:w="11906" w:h="16838"/>
       <w:pgMar w:top="1701" w:right="1133" w:bottom="1134" w:left="1418" w:header="720" w:footer="720" w:gutter="0"/>
       <w:cols w:space="720"/>
@@ -1061,6 +1250,16 @@
 </file>
 
 <file path=word/footer1.xml><?xml version="1.0" encoding="utf-8"?>
+<w:ftr xmlns:wpc="http://schemas.microsoft.com/office/word/2010/wordprocessingCanvas" xmlns:cx="http://schemas.microsoft.com/office/drawing/2014/chartex" xmlns:cx1="http://schemas.microsoft.com/office/drawing/2015/9/8/chartex" xmlns:cx2="http://schemas.microsoft.com/office/drawing/2015/10/21/chartex" xmlns:cx3="http://schemas.microsoft.com/office/drawing/2016/5/9/chartex" xmlns:cx4="http://schemas.microsoft.com/office/drawing/2016/5/10/chartex" xmlns:cx5="http://schemas.microsoft.com/office/drawing/2016/5/11/chartex" xmlns:cx6="http://schemas.microsoft.com/office/drawing/2016/5/12/chartex" xmlns:cx7="http://schemas.microsoft.com/office/drawing/2016/5/13/chartex" xmlns:cx8="http://schemas.microsoft.com/office/drawing/2016/5/14/chartex" xmlns:mc="http://schemas.openxmlformats.org/markup-compatibility/2006" xmlns:aink="http://schemas.microsoft.com/office/drawing/2016/ink" xmlns:am3d="http://schemas.microsoft.com/office/drawing/2017/model3d" xmlns:o="urn:schemas-microsoft-com:office:office" xmlns:r="http://schemas.openxmlformats.org/officeDocument/2006/relationships" xmlns:m="http://schemas.openxmlformats.org/officeDocument/2006/math" xmlns:v="urn:schemas-microsoft-com:vml" xmlns:wp14="http://schemas.microsoft.com/office/word/2010/wordprocessingDrawing" xmlns:wp="http://schemas.openxmlformats.org/drawingml/2006/wordprocessingDrawing" xmlns:w10="urn:schemas-microsoft-com:office:word" xmlns:w="http://schemas.openxmlformats.org/wordprocessingml/2006/main" xmlns:w14="http://schemas.microsoft.com/office/word/2010/wordml" xmlns:w15="http://schemas.microsoft.com/office/word/2012/wordml" xmlns:w16cid="http://schemas.microsoft.com/office/word/2016/wordml/cid" xmlns:w16se="http://schemas.microsoft.com/office/word/2015/wordml/symex" xmlns:wpg="http://schemas.microsoft.com/office/word/2010/wordprocessingGroup" xmlns:wpi="http://schemas.microsoft.com/office/word/2010/wordprocessingInk" xmlns:wne="http://schemas.microsoft.com/office/word/2006/wordml" xmlns:wps="http://schemas.microsoft.com/office/word/2010/wordprocessingShape" mc:Ignorable="w14 w15 w16se w16cid wp14">
+  <w:p>
+    <w:pPr>
+      <w:pStyle w:val="Pidipagina"/>
+    </w:pPr>
+  </w:p>
+</w:ftr>
+</file>
+
+<file path=word/footer2.xml><?xml version="1.0" encoding="utf-8"?>
 <w:ftr xmlns:wpc="http://schemas.microsoft.com/office/word/2010/wordprocessingCanvas" xmlns:cx="http://schemas.microsoft.com/office/drawing/2014/chartex" xmlns:cx1="http://schemas.microsoft.com/office/drawing/2015/9/8/chartex" xmlns:cx2="http://schemas.microsoft.com/office/drawing/2015/10/21/chartex" xmlns:cx3="http://schemas.microsoft.com/office/drawing/2016/5/9/chartex" xmlns:cx4="http://schemas.microsoft.com/office/drawing/2016/5/10/chartex" xmlns:cx5="http://schemas.microsoft.com/office/drawing/2016/5/11/chartex" xmlns:cx6="http://schemas.microsoft.com/office/drawing/2016/5/12/chartex" xmlns:cx7="http://schemas.microsoft.com/office/drawing/2016/5/13/chartex" xmlns:cx8="http://schemas.microsoft.com/office/drawing/2016/5/14/chartex" xmlns:mc="http://schemas.openxmlformats.org/markup-compatibility/2006" xmlns:aink="http://schemas.microsoft.com/office/drawing/2016/ink" xmlns:am3d="http://schemas.microsoft.com/office/drawing/2017/model3d" xmlns:o="urn:schemas-microsoft-com:office:office" xmlns:r="http://schemas.openxmlformats.org/officeDocument/2006/relationships" xmlns:m="http://schemas.openxmlformats.org/officeDocument/2006/math" xmlns:v="urn:schemas-microsoft-com:vml" xmlns:wp14="http://schemas.microsoft.com/office/word/2010/wordprocessingDrawing" xmlns:wp="http://schemas.openxmlformats.org/drawingml/2006/wordprocessingDrawing" xmlns:w10="urn:schemas-microsoft-com:office:word" xmlns:w="http://schemas.openxmlformats.org/wordprocessingml/2006/main" xmlns:w14="http://schemas.microsoft.com/office/word/2010/wordml" xmlns:w15="http://schemas.microsoft.com/office/word/2012/wordml" xmlns:w16cid="http://schemas.microsoft.com/office/word/2016/wordml/cid" xmlns:w16se="http://schemas.microsoft.com/office/word/2015/wordml/symex" xmlns:wpg="http://schemas.microsoft.com/office/word/2010/wordprocessingGroup" xmlns:wpi="http://schemas.microsoft.com/office/word/2010/wordprocessingInk" xmlns:wne="http://schemas.microsoft.com/office/word/2006/wordml" xmlns:wps="http://schemas.microsoft.com/office/word/2010/wordprocessingShape" mc:Ignorable="w14 w15 w16se w16cid wp14">
   <w:tbl>
     <w:tblPr>
@@ -1094,14 +1293,58 @@
           <w:pPr>
             <w:pStyle w:val="Pidipagina"/>
             <w:jc w:val="center"/>
-          </w:pPr>
-          <w:r>
             <w:rPr>
               <w:rFonts w:ascii="Times New Roman" w:hAnsi="Times New Roman" w:cs="Times New Roman"/>
               <w:sz w:val="14"/>
-              <w:szCs w:val="16"/>
+              <w:szCs w:val="14"/>
+            </w:rPr>
+          </w:pPr>
+          <w:r>
+            <w:rPr>
+              <w:rFonts w:ascii="Times New Roman" w:hAnsi="Times New Roman" w:cs="Times New Roman"/>
+              <w:sz w:val="14"/>
+              <w:szCs w:val="14"/>
             </w:rPr>
             <w:t>Documento di proprietà della Next Industries S.r.l. che si riserva i diritti sanciti dalle leggi. Riproduzioni anche parziali di questo documento possono essere fatte solo dall'unità emittente. Tutti gli enti hanno l’obbligo di distruggere la revisione precedente a questo documento.</w:t>
+          </w:r>
+        </w:p>
+        <w:p>
+          <w:pPr>
+            <w:pStyle w:val="Pidipagina"/>
+            <w:jc w:val="center"/>
+            <w:rPr>
+              <w:lang w:val="en-US"/>
+            </w:rPr>
+          </w:pPr>
+          <w:r>
+            <w:rPr>
+              <w:rStyle w:val="tlid-translation"/>
+              <w:rFonts w:ascii="Times New Roman" w:hAnsi="Times New Roman" w:cs="Times New Roman"/>
+              <w:sz w:val="14"/>
+              <w:szCs w:val="14"/>
+              <w:lang w:val="en"/>
+            </w:rPr>
+            <w:t xml:space="preserve">Property document of Next Industries S.r.l. which reserves the rights sanctioned by the laws. Even partial reproductions of this document can be made only by the issuing unit. All institutions </w:t>
+          </w:r>
+          <w:r>
+            <w:rPr>
+              <w:rStyle w:val="tlid-translation"/>
+              <w:rFonts w:ascii="Times New Roman" w:hAnsi="Times New Roman" w:cs="Times New Roman"/>
+              <w:sz w:val="14"/>
+              <w:szCs w:val="14"/>
+              <w:lang w:val="en"/>
+            </w:rPr>
+            <w:t>are obliged</w:t>
+          </w:r>
+          <w:r>
+            <w:rPr>
+              <w:rStyle w:val="tlid-translation"/>
+              <w:rFonts w:ascii="Times New Roman" w:hAnsi="Times New Roman" w:cs="Times New Roman"/>
+              <w:sz w:val="14"/>
+              <w:szCs w:val="14"/>
+              <w:lang w:val="en"/>
+            </w:rPr>
+            <w:t xml:space="preserve"> to destroy the revision prior to this document</w:t>
           </w:r>
         </w:p>
       </w:tc>
@@ -1146,31 +1389,128 @@
 </w:ftr>
 </file>
 
-<file path=word/footer2.xml><?xml version="1.0" encoding="utf-8"?>
-<w:ftr xmlns:wpc="http://schemas.microsoft.com/office/word/2010/wordprocessingCanvas" xmlns:cx="http://schemas.microsoft.com/office/drawing/2014/chartex" xmlns:cx1="http://schemas.microsoft.com/office/drawing/2015/9/8/chartex" xmlns:cx2="http://schemas.microsoft.com/office/drawing/2015/10/21/chartex" xmlns:cx3="http://schemas.microsoft.com/office/drawing/2016/5/9/chartex" xmlns:cx4="http://schemas.microsoft.com/office/drawing/2016/5/10/chartex" xmlns:cx5="http://schemas.microsoft.com/office/drawing/2016/5/11/chartex" xmlns:cx6="http://schemas.microsoft.com/office/drawing/2016/5/12/chartex" xmlns:cx7="http://schemas.microsoft.com/office/drawing/2016/5/13/chartex" xmlns:cx8="http://schemas.microsoft.com/office/drawing/2016/5/14/chartex" xmlns:mc="http://schemas.openxmlformats.org/markup-compatibility/2006" xmlns:aink="http://schemas.microsoft.com/office/drawing/2016/ink" xmlns:am3d="http://schemas.microsoft.com/office/drawing/2017/model3d" xmlns:o="urn:schemas-microsoft-com:office:office" xmlns:r="http://schemas.openxmlformats.org/officeDocument/2006/relationships" xmlns:m="http://schemas.openxmlformats.org/officeDocument/2006/math" xmlns:v="urn:schemas-microsoft-com:vml" xmlns:wp14="http://schemas.microsoft.com/office/word/2010/wordprocessingDrawing" xmlns:wp="http://schemas.openxmlformats.org/drawingml/2006/wordprocessingDrawing" xmlns:w10="urn:schemas-microsoft-com:office:word" xmlns:w="http://schemas.openxmlformats.org/wordprocessingml/2006/main" xmlns:w14="http://schemas.microsoft.com/office/word/2010/wordml" xmlns:w15="http://schemas.microsoft.com/office/word/2012/wordml" xmlns:w16cid="http://schemas.microsoft.com/office/word/2016/wordml/cid" xmlns:w16se="http://schemas.microsoft.com/office/word/2015/wordml/symex" xmlns:wpg="http://schemas.microsoft.com/office/word/2010/wordprocessingGroup" xmlns:wpi="http://schemas.microsoft.com/office/word/2010/wordprocessingInk" xmlns:wne="http://schemas.microsoft.com/office/word/2006/wordml" xmlns:wps="http://schemas.microsoft.com/office/word/2010/wordprocessingShape" mc:Ignorable="w14 w15 w16se w16cid wp14">
-  <w:p/>
-</w:ftr>
-</file>
-
 <file path=word/footer3.xml><?xml version="1.0" encoding="utf-8"?>
 <w:ftr xmlns:wpc="http://schemas.microsoft.com/office/word/2010/wordprocessingCanvas" xmlns:cx="http://schemas.microsoft.com/office/drawing/2014/chartex" xmlns:cx1="http://schemas.microsoft.com/office/drawing/2015/9/8/chartex" xmlns:cx2="http://schemas.microsoft.com/office/drawing/2015/10/21/chartex" xmlns:cx3="http://schemas.microsoft.com/office/drawing/2016/5/9/chartex" xmlns:cx4="http://schemas.microsoft.com/office/drawing/2016/5/10/chartex" xmlns:cx5="http://schemas.microsoft.com/office/drawing/2016/5/11/chartex" xmlns:cx6="http://schemas.microsoft.com/office/drawing/2016/5/12/chartex" xmlns:cx7="http://schemas.microsoft.com/office/drawing/2016/5/13/chartex" xmlns:cx8="http://schemas.microsoft.com/office/drawing/2016/5/14/chartex" xmlns:mc="http://schemas.openxmlformats.org/markup-compatibility/2006" xmlns:aink="http://schemas.microsoft.com/office/drawing/2016/ink" xmlns:am3d="http://schemas.microsoft.com/office/drawing/2017/model3d" xmlns:o="urn:schemas-microsoft-com:office:office" xmlns:r="http://schemas.openxmlformats.org/officeDocument/2006/relationships" xmlns:m="http://schemas.openxmlformats.org/officeDocument/2006/math" xmlns:v="urn:schemas-microsoft-com:vml" xmlns:wp14="http://schemas.microsoft.com/office/word/2010/wordprocessingDrawing" xmlns:wp="http://schemas.openxmlformats.org/drawingml/2006/wordprocessingDrawing" xmlns:w10="urn:schemas-microsoft-com:office:word" xmlns:w="http://schemas.openxmlformats.org/wordprocessingml/2006/main" xmlns:w14="http://schemas.microsoft.com/office/word/2010/wordml" xmlns:w15="http://schemas.microsoft.com/office/word/2012/wordml" xmlns:w16cid="http://schemas.microsoft.com/office/word/2016/wordml/cid" xmlns:w16se="http://schemas.microsoft.com/office/word/2015/wordml/symex" xmlns:wpg="http://schemas.microsoft.com/office/word/2010/wordprocessingGroup" xmlns:wpi="http://schemas.microsoft.com/office/word/2010/wordprocessingInk" xmlns:wne="http://schemas.microsoft.com/office/word/2006/wordml" xmlns:wps="http://schemas.microsoft.com/office/word/2010/wordprocessingShape" mc:Ignorable="w14 w15 w16se w16cid wp14">
   <w:p>
     <w:pPr>
       <w:pStyle w:val="Pidipagina"/>
     </w:pPr>
-    <w:r>
-      <w:rPr>
-        <w:rFonts w:ascii="Times New Roman" w:hAnsi="Times New Roman" w:cs="Times New Roman"/>
-        <w:sz w:val="16"/>
-        <w:szCs w:val="16"/>
-      </w:rPr>
-      <w:t>Modulo n. M05_a rev.0</w:t>
-    </w:r>
   </w:p>
 </w:ftr>
 </file>
 
 <file path=word/footer4.xml><?xml version="1.0" encoding="utf-8"?>
+<w:ftr xmlns:wpc="http://schemas.microsoft.com/office/word/2010/wordprocessingCanvas" xmlns:cx="http://schemas.microsoft.com/office/drawing/2014/chartex" xmlns:cx1="http://schemas.microsoft.com/office/drawing/2015/9/8/chartex" xmlns:cx2="http://schemas.microsoft.com/office/drawing/2015/10/21/chartex" xmlns:cx3="http://schemas.microsoft.com/office/drawing/2016/5/9/chartex" xmlns:cx4="http://schemas.microsoft.com/office/drawing/2016/5/10/chartex" xmlns:cx5="http://schemas.microsoft.com/office/drawing/2016/5/11/chartex" xmlns:cx6="http://schemas.microsoft.com/office/drawing/2016/5/12/chartex" xmlns:cx7="http://schemas.microsoft.com/office/drawing/2016/5/13/chartex" xmlns:cx8="http://schemas.microsoft.com/office/drawing/2016/5/14/chartex" xmlns:mc="http://schemas.openxmlformats.org/markup-compatibility/2006" xmlns:aink="http://schemas.microsoft.com/office/drawing/2016/ink" xmlns:am3d="http://schemas.microsoft.com/office/drawing/2017/model3d" xmlns:o="urn:schemas-microsoft-com:office:office" xmlns:r="http://schemas.openxmlformats.org/officeDocument/2006/relationships" xmlns:m="http://schemas.openxmlformats.org/officeDocument/2006/math" xmlns:v="urn:schemas-microsoft-com:vml" xmlns:wp14="http://schemas.microsoft.com/office/word/2010/wordprocessingDrawing" xmlns:wp="http://schemas.openxmlformats.org/drawingml/2006/wordprocessingDrawing" xmlns:w10="urn:schemas-microsoft-com:office:word" xmlns:w="http://schemas.openxmlformats.org/wordprocessingml/2006/main" xmlns:w14="http://schemas.microsoft.com/office/word/2010/wordml" xmlns:w15="http://schemas.microsoft.com/office/word/2012/wordml" xmlns:w16cid="http://schemas.microsoft.com/office/word/2016/wordml/cid" xmlns:w16se="http://schemas.microsoft.com/office/word/2015/wordml/symex" xmlns:wpg="http://schemas.microsoft.com/office/word/2010/wordprocessingGroup" xmlns:wpi="http://schemas.microsoft.com/office/word/2010/wordprocessingInk" xmlns:wne="http://schemas.microsoft.com/office/word/2006/wordml" xmlns:wps="http://schemas.microsoft.com/office/word/2010/wordprocessingShape" mc:Ignorable="w14 w15 w16se w16cid wp14">
+  <w:p/>
+</w:ftr>
+</file>
+
+<file path=word/footer5.xml><?xml version="1.0" encoding="utf-8"?>
+<w:ftr xmlns:wpc="http://schemas.microsoft.com/office/word/2010/wordprocessingCanvas" xmlns:cx="http://schemas.microsoft.com/office/drawing/2014/chartex" xmlns:cx1="http://schemas.microsoft.com/office/drawing/2015/9/8/chartex" xmlns:cx2="http://schemas.microsoft.com/office/drawing/2015/10/21/chartex" xmlns:cx3="http://schemas.microsoft.com/office/drawing/2016/5/9/chartex" xmlns:cx4="http://schemas.microsoft.com/office/drawing/2016/5/10/chartex" xmlns:cx5="http://schemas.microsoft.com/office/drawing/2016/5/11/chartex" xmlns:cx6="http://schemas.microsoft.com/office/drawing/2016/5/12/chartex" xmlns:cx7="http://schemas.microsoft.com/office/drawing/2016/5/13/chartex" xmlns:cx8="http://schemas.microsoft.com/office/drawing/2016/5/14/chartex" xmlns:mc="http://schemas.openxmlformats.org/markup-compatibility/2006" xmlns:aink="http://schemas.microsoft.com/office/drawing/2016/ink" xmlns:am3d="http://schemas.microsoft.com/office/drawing/2017/model3d" xmlns:o="urn:schemas-microsoft-com:office:office" xmlns:r="http://schemas.openxmlformats.org/officeDocument/2006/relationships" xmlns:m="http://schemas.openxmlformats.org/officeDocument/2006/math" xmlns:v="urn:schemas-microsoft-com:vml" xmlns:wp14="http://schemas.microsoft.com/office/word/2010/wordprocessingDrawing" xmlns:wp="http://schemas.openxmlformats.org/drawingml/2006/wordprocessingDrawing" xmlns:w10="urn:schemas-microsoft-com:office:word" xmlns:w="http://schemas.openxmlformats.org/wordprocessingml/2006/main" xmlns:w14="http://schemas.microsoft.com/office/word/2010/wordml" xmlns:w15="http://schemas.microsoft.com/office/word/2012/wordml" xmlns:w16cid="http://schemas.microsoft.com/office/word/2016/wordml/cid" xmlns:w16se="http://schemas.microsoft.com/office/word/2015/wordml/symex" xmlns:wpg="http://schemas.microsoft.com/office/word/2010/wordprocessingGroup" xmlns:wpi="http://schemas.microsoft.com/office/word/2010/wordprocessingInk" xmlns:wne="http://schemas.microsoft.com/office/word/2006/wordml" xmlns:wps="http://schemas.microsoft.com/office/word/2010/wordprocessingShape" mc:Ignorable="w14 w15 w16se w16cid wp14">
+  <w:tbl>
+    <w:tblPr>
+      <w:tblW w:w="0" w:type="auto"/>
+      <w:tblInd w:w="55" w:type="dxa"/>
+      <w:tblLayout w:type="fixed"/>
+      <w:tblCellMar>
+        <w:top w:w="55" w:type="dxa"/>
+        <w:left w:w="55" w:type="dxa"/>
+        <w:bottom w:w="55" w:type="dxa"/>
+        <w:right w:w="55" w:type="dxa"/>
+      </w:tblCellMar>
+      <w:tblLook w:val="0000" w:firstRow="0" w:lastRow="0" w:firstColumn="0" w:lastColumn="0" w:noHBand="0" w:noVBand="0"/>
+    </w:tblPr>
+    <w:tblGrid>
+      <w:gridCol w:w="9638"/>
+    </w:tblGrid>
+    <w:tr>
+      <w:tc>
+        <w:tcPr>
+          <w:tcW w:w="9638" w:type="dxa"/>
+          <w:tcBorders>
+            <w:top w:val="single" w:sz="1" w:space="0" w:color="000000"/>
+            <w:left w:val="single" w:sz="1" w:space="0" w:color="000000"/>
+            <w:bottom w:val="single" w:sz="1" w:space="0" w:color="000000"/>
+            <w:right w:val="single" w:sz="1" w:space="0" w:color="000000"/>
+          </w:tcBorders>
+          <w:shd w:val="clear" w:color="auto" w:fill="auto"/>
+        </w:tcPr>
+        <w:p>
+          <w:pPr>
+            <w:pStyle w:val="Pidipagina"/>
+            <w:jc w:val="center"/>
+            <w:rPr>
+              <w:rFonts w:ascii="Times New Roman" w:hAnsi="Times New Roman" w:cs="Times New Roman"/>
+              <w:sz w:val="14"/>
+              <w:szCs w:val="14"/>
+            </w:rPr>
+          </w:pPr>
+          <w:r>
+            <w:rPr>
+              <w:rFonts w:ascii="Times New Roman" w:hAnsi="Times New Roman" w:cs="Times New Roman"/>
+              <w:sz w:val="14"/>
+              <w:szCs w:val="14"/>
+            </w:rPr>
+            <w:t>Documento di proprietà della Next Industries S.r.l. che si riserva i diritti sanciti dalle leggi. Riproduzioni anche parziali di questo documento possono essere fatte solo dall'unità emittente. Tutti gli enti hanno l’obbligo di distruggere la revisione precedente a questo documento.</w:t>
+          </w:r>
+        </w:p>
+        <w:p>
+          <w:pPr>
+            <w:pStyle w:val="Pidipagina"/>
+            <w:jc w:val="center"/>
+            <w:rPr>
+              <w:lang w:val="en-US"/>
+            </w:rPr>
+          </w:pPr>
+          <w:r>
+            <w:rPr>
+              <w:rStyle w:val="tlid-translation"/>
+              <w:rFonts w:ascii="Times New Roman" w:hAnsi="Times New Roman" w:cs="Times New Roman"/>
+              <w:sz w:val="14"/>
+              <w:szCs w:val="14"/>
+              <w:lang w:val="en"/>
+            </w:rPr>
+            <w:t>Property document of Next Industries S.r.l. which reserves the rights sanctioned by the laws. Even partial reproductions of this document can be made only by the issuing unit. All institutions are obliged to destroy the revision prior to this document</w:t>
+          </w:r>
+        </w:p>
+      </w:tc>
+    </w:tr>
+    <w:tr>
+      <w:tc>
+        <w:tcPr>
+          <w:tcW w:w="9638" w:type="dxa"/>
+          <w:tcBorders>
+            <w:left w:val="single" w:sz="1" w:space="0" w:color="000000"/>
+            <w:bottom w:val="single" w:sz="1" w:space="0" w:color="000000"/>
+            <w:right w:val="single" w:sz="1" w:space="0" w:color="000000"/>
+          </w:tcBorders>
+          <w:shd w:val="clear" w:color="auto" w:fill="auto"/>
+        </w:tcPr>
+        <w:p>
+          <w:pPr>
+            <w:pStyle w:val="Pidipagina"/>
+          </w:pPr>
+          <w:r>
+            <w:rPr>
+              <w:rFonts w:ascii="Times New Roman" w:hAnsi="Times New Roman" w:cs="Times New Roman"/>
+              <w:sz w:val="16"/>
+              <w:szCs w:val="16"/>
+            </w:rPr>
+            <w:t>Modulo n. M05_a rev.0</w:t>
+          </w:r>
+        </w:p>
+      </w:tc>
+    </w:tr>
+  </w:tbl>
+  <w:p>
+    <w:pPr>
+      <w:pStyle w:val="Pidipagina"/>
+    </w:pPr>
+  </w:p>
+</w:ftr>
+</file>
+
+<file path=word/footer6.xml><?xml version="1.0" encoding="utf-8"?>
 <w:ftr xmlns:wpc="http://schemas.microsoft.com/office/word/2010/wordprocessingCanvas" xmlns:cx="http://schemas.microsoft.com/office/drawing/2014/chartex" xmlns:cx1="http://schemas.microsoft.com/office/drawing/2015/9/8/chartex" xmlns:cx2="http://schemas.microsoft.com/office/drawing/2015/10/21/chartex" xmlns:cx3="http://schemas.microsoft.com/office/drawing/2016/5/9/chartex" xmlns:cx4="http://schemas.microsoft.com/office/drawing/2016/5/10/chartex" xmlns:cx5="http://schemas.microsoft.com/office/drawing/2016/5/11/chartex" xmlns:cx6="http://schemas.microsoft.com/office/drawing/2016/5/12/chartex" xmlns:cx7="http://schemas.microsoft.com/office/drawing/2016/5/13/chartex" xmlns:cx8="http://schemas.microsoft.com/office/drawing/2016/5/14/chartex" xmlns:mc="http://schemas.openxmlformats.org/markup-compatibility/2006" xmlns:aink="http://schemas.microsoft.com/office/drawing/2016/ink" xmlns:am3d="http://schemas.microsoft.com/office/drawing/2017/model3d" xmlns:o="urn:schemas-microsoft-com:office:office" xmlns:r="http://schemas.openxmlformats.org/officeDocument/2006/relationships" xmlns:m="http://schemas.openxmlformats.org/officeDocument/2006/math" xmlns:v="urn:schemas-microsoft-com:vml" xmlns:wp14="http://schemas.microsoft.com/office/word/2010/wordprocessingDrawing" xmlns:wp="http://schemas.openxmlformats.org/drawingml/2006/wordprocessingDrawing" xmlns:w10="urn:schemas-microsoft-com:office:word" xmlns:w="http://schemas.openxmlformats.org/wordprocessingml/2006/main" xmlns:w14="http://schemas.microsoft.com/office/word/2010/wordml" xmlns:w15="http://schemas.microsoft.com/office/word/2012/wordml" xmlns:w16cid="http://schemas.microsoft.com/office/word/2016/wordml/cid" xmlns:w16se="http://schemas.microsoft.com/office/word/2015/wordml/symex" xmlns:wpg="http://schemas.microsoft.com/office/word/2010/wordprocessingGroup" xmlns:wpi="http://schemas.microsoft.com/office/word/2010/wordprocessingInk" xmlns:wne="http://schemas.microsoft.com/office/word/2006/wordml" xmlns:wps="http://schemas.microsoft.com/office/word/2010/wordprocessingShape" mc:Ignorable="w14 w15 w16se w16cid wp14">
   <w:p/>
 </w:ftr>
@@ -1196,6 +1536,16 @@
 </file>
 
 <file path=word/header1.xml><?xml version="1.0" encoding="utf-8"?>
+<w:hdr xmlns:wpc="http://schemas.microsoft.com/office/word/2010/wordprocessingCanvas" xmlns:cx="http://schemas.microsoft.com/office/drawing/2014/chartex" xmlns:cx1="http://schemas.microsoft.com/office/drawing/2015/9/8/chartex" xmlns:cx2="http://schemas.microsoft.com/office/drawing/2015/10/21/chartex" xmlns:cx3="http://schemas.microsoft.com/office/drawing/2016/5/9/chartex" xmlns:cx4="http://schemas.microsoft.com/office/drawing/2016/5/10/chartex" xmlns:cx5="http://schemas.microsoft.com/office/drawing/2016/5/11/chartex" xmlns:cx6="http://schemas.microsoft.com/office/drawing/2016/5/12/chartex" xmlns:cx7="http://schemas.microsoft.com/office/drawing/2016/5/13/chartex" xmlns:cx8="http://schemas.microsoft.com/office/drawing/2016/5/14/chartex" xmlns:mc="http://schemas.openxmlformats.org/markup-compatibility/2006" xmlns:aink="http://schemas.microsoft.com/office/drawing/2016/ink" xmlns:am3d="http://schemas.microsoft.com/office/drawing/2017/model3d" xmlns:o="urn:schemas-microsoft-com:office:office" xmlns:r="http://schemas.openxmlformats.org/officeDocument/2006/relationships" xmlns:m="http://schemas.openxmlformats.org/officeDocument/2006/math" xmlns:v="urn:schemas-microsoft-com:vml" xmlns:wp14="http://schemas.microsoft.com/office/word/2010/wordprocessingDrawing" xmlns:wp="http://schemas.openxmlformats.org/drawingml/2006/wordprocessingDrawing" xmlns:w10="urn:schemas-microsoft-com:office:word" xmlns:w="http://schemas.openxmlformats.org/wordprocessingml/2006/main" xmlns:w14="http://schemas.microsoft.com/office/word/2010/wordml" xmlns:w15="http://schemas.microsoft.com/office/word/2012/wordml" xmlns:w16cid="http://schemas.microsoft.com/office/word/2016/wordml/cid" xmlns:w16se="http://schemas.microsoft.com/office/word/2015/wordml/symex" xmlns:wpg="http://schemas.microsoft.com/office/word/2010/wordprocessingGroup" xmlns:wpi="http://schemas.microsoft.com/office/word/2010/wordprocessingInk" xmlns:wne="http://schemas.microsoft.com/office/word/2006/wordml" xmlns:wps="http://schemas.microsoft.com/office/word/2010/wordprocessingShape" mc:Ignorable="w14 w15 w16se w16cid wp14">
+  <w:p>
+    <w:pPr>
+      <w:pStyle w:val="Intestazione"/>
+    </w:pPr>
+  </w:p>
+</w:hdr>
+</file>
+
+<file path=word/header2.xml><?xml version="1.0" encoding="utf-8"?>
 <w:hdr xmlns:wpc="http://schemas.microsoft.com/office/word/2010/wordprocessingCanvas" xmlns:cx="http://schemas.microsoft.com/office/drawing/2014/chartex" xmlns:cx1="http://schemas.microsoft.com/office/drawing/2015/9/8/chartex" xmlns:cx2="http://schemas.microsoft.com/office/drawing/2015/10/21/chartex" xmlns:cx3="http://schemas.microsoft.com/office/drawing/2016/5/9/chartex" xmlns:cx4="http://schemas.microsoft.com/office/drawing/2016/5/10/chartex" xmlns:cx5="http://schemas.microsoft.com/office/drawing/2016/5/11/chartex" xmlns:cx6="http://schemas.microsoft.com/office/drawing/2016/5/12/chartex" xmlns:cx7="http://schemas.microsoft.com/office/drawing/2016/5/13/chartex" xmlns:cx8="http://schemas.microsoft.com/office/drawing/2016/5/14/chartex" xmlns:mc="http://schemas.openxmlformats.org/markup-compatibility/2006" xmlns:aink="http://schemas.microsoft.com/office/drawing/2016/ink" xmlns:am3d="http://schemas.microsoft.com/office/drawing/2017/model3d" xmlns:o="urn:schemas-microsoft-com:office:office" xmlns:r="http://schemas.openxmlformats.org/officeDocument/2006/relationships" xmlns:m="http://schemas.openxmlformats.org/officeDocument/2006/math" xmlns:v="urn:schemas-microsoft-com:vml" xmlns:wp14="http://schemas.microsoft.com/office/word/2010/wordprocessingDrawing" xmlns:wp="http://schemas.openxmlformats.org/drawingml/2006/wordprocessingDrawing" xmlns:w10="urn:schemas-microsoft-com:office:word" xmlns:w="http://schemas.openxmlformats.org/wordprocessingml/2006/main" xmlns:w14="http://schemas.microsoft.com/office/word/2010/wordml" xmlns:w15="http://schemas.microsoft.com/office/word/2012/wordml" xmlns:w16cid="http://schemas.microsoft.com/office/word/2016/wordml/cid" xmlns:w16se="http://schemas.microsoft.com/office/word/2015/wordml/symex" xmlns:wpg="http://schemas.microsoft.com/office/word/2010/wordprocessingGroup" xmlns:wpi="http://schemas.microsoft.com/office/word/2010/wordprocessingInk" xmlns:wne="http://schemas.microsoft.com/office/word/2006/wordml" xmlns:wps="http://schemas.microsoft.com/office/word/2010/wordprocessingShape" mc:Ignorable="w14 w15 w16se w16cid wp14">
   <w:tbl>
     <w:tblPr>
@@ -1294,52 +1644,14 @@
               <w:szCs w:val="22"/>
             </w:rPr>
           </w:pPr>
-          <w:proofErr w:type="spellStart"/>
           <w:r>
             <w:rPr>
               <w:rFonts w:ascii="Times New Roman" w:hAnsi="Times New Roman" w:cs="Times New Roman"/>
               <w:b/>
               <w:szCs w:val="22"/>
             </w:rPr>
-            <w:t>Robotic</w:t>
-          </w:r>
-          <w:proofErr w:type="spellEnd"/>
-          <w:r>
-            <w:rPr>
-              <w:rFonts w:ascii="Times New Roman" w:hAnsi="Times New Roman" w:cs="Times New Roman"/>
-              <w:b/>
-              <w:szCs w:val="22"/>
-            </w:rPr>
-            <w:t xml:space="preserve"> </w:t>
-          </w:r>
-          <w:proofErr w:type="spellStart"/>
-          <w:r>
-            <w:rPr>
-              <w:rFonts w:ascii="Times New Roman" w:hAnsi="Times New Roman" w:cs="Times New Roman"/>
-              <w:b/>
-              <w:szCs w:val="22"/>
-            </w:rPr>
-            <w:t>Arm</w:t>
-          </w:r>
-          <w:proofErr w:type="spellEnd"/>
-          <w:r>
-            <w:rPr>
-              <w:rFonts w:ascii="Times New Roman" w:hAnsi="Times New Roman" w:cs="Times New Roman"/>
-              <w:b/>
-              <w:szCs w:val="22"/>
-            </w:rPr>
-            <w:t xml:space="preserve"> Control </w:t>
-          </w:r>
-          <w:proofErr w:type="spellStart"/>
-          <w:r>
-            <w:rPr>
-              <w:rFonts w:ascii="Times New Roman" w:hAnsi="Times New Roman" w:cs="Times New Roman"/>
-              <w:b/>
-              <w:szCs w:val="22"/>
-            </w:rPr>
-            <w:t>Documentation</w:t>
-          </w:r>
-          <w:proofErr w:type="spellEnd"/>
+            <w:t>Robotic Arm Control Documentation</w:t>
+          </w:r>
         </w:p>
       </w:tc>
       <w:tc>
@@ -1366,7 +1678,11 @@
               <w:b/>
               <w:szCs w:val="22"/>
             </w:rPr>
-            <w:t>The Tactigon</w:t>
+            <w:pict>
+              <v:shape id="_x0000_i1028" type="#_x0000_t75" style="width:108.75pt;height:43.5pt">
+                <v:imagedata r:id="rId2" o:title="ins_ISO_9001_COL"/>
+              </v:shape>
+            </w:pict>
           </w:r>
         </w:p>
       </w:tc>
@@ -1404,7 +1720,25 @@
               <w:szCs w:val="22"/>
               <w:lang w:val="en-US"/>
             </w:rPr>
-            <w:t>The Tactigon Skin and R</w:t>
+            <w:t xml:space="preserve">Tactigon </w:t>
+          </w:r>
+          <w:r>
+            <w:rPr>
+              <w:rFonts w:ascii="Times New Roman" w:hAnsi="Times New Roman" w:cs="Times New Roman"/>
+              <w:b/>
+              <w:szCs w:val="22"/>
+              <w:lang w:val="en-US"/>
+            </w:rPr>
+            <w:t>SKIN</w:t>
+          </w:r>
+          <w:r>
+            <w:rPr>
+              <w:rFonts w:ascii="Times New Roman" w:hAnsi="Times New Roman" w:cs="Times New Roman"/>
+              <w:b/>
+              <w:szCs w:val="22"/>
+              <w:lang w:val="en-US"/>
+            </w:rPr>
+            <w:t xml:space="preserve"> and R</w:t>
           </w:r>
           <w:r>
             <w:rPr>
@@ -1615,13 +1949,23 @@
 </w:hdr>
 </file>
 
-<file path=word/header2.xml><?xml version="1.0" encoding="utf-8"?>
+<file path=word/header3.xml><?xml version="1.0" encoding="utf-8"?>
+<w:hdr xmlns:wpc="http://schemas.microsoft.com/office/word/2010/wordprocessingCanvas" xmlns:cx="http://schemas.microsoft.com/office/drawing/2014/chartex" xmlns:cx1="http://schemas.microsoft.com/office/drawing/2015/9/8/chartex" xmlns:cx2="http://schemas.microsoft.com/office/drawing/2015/10/21/chartex" xmlns:cx3="http://schemas.microsoft.com/office/drawing/2016/5/9/chartex" xmlns:cx4="http://schemas.microsoft.com/office/drawing/2016/5/10/chartex" xmlns:cx5="http://schemas.microsoft.com/office/drawing/2016/5/11/chartex" xmlns:cx6="http://schemas.microsoft.com/office/drawing/2016/5/12/chartex" xmlns:cx7="http://schemas.microsoft.com/office/drawing/2016/5/13/chartex" xmlns:cx8="http://schemas.microsoft.com/office/drawing/2016/5/14/chartex" xmlns:mc="http://schemas.openxmlformats.org/markup-compatibility/2006" xmlns:aink="http://schemas.microsoft.com/office/drawing/2016/ink" xmlns:am3d="http://schemas.microsoft.com/office/drawing/2017/model3d" xmlns:o="urn:schemas-microsoft-com:office:office" xmlns:r="http://schemas.openxmlformats.org/officeDocument/2006/relationships" xmlns:m="http://schemas.openxmlformats.org/officeDocument/2006/math" xmlns:v="urn:schemas-microsoft-com:vml" xmlns:wp14="http://schemas.microsoft.com/office/word/2010/wordprocessingDrawing" xmlns:wp="http://schemas.openxmlformats.org/drawingml/2006/wordprocessingDrawing" xmlns:w10="urn:schemas-microsoft-com:office:word" xmlns:w="http://schemas.openxmlformats.org/wordprocessingml/2006/main" xmlns:w14="http://schemas.microsoft.com/office/word/2010/wordml" xmlns:w15="http://schemas.microsoft.com/office/word/2012/wordml" xmlns:w16cid="http://schemas.microsoft.com/office/word/2016/wordml/cid" xmlns:w16se="http://schemas.microsoft.com/office/word/2015/wordml/symex" xmlns:wpg="http://schemas.microsoft.com/office/word/2010/wordprocessingGroup" xmlns:wpi="http://schemas.microsoft.com/office/word/2010/wordprocessingInk" xmlns:wne="http://schemas.microsoft.com/office/word/2006/wordml" xmlns:wps="http://schemas.microsoft.com/office/word/2010/wordprocessingShape" mc:Ignorable="w14 w15 w16se w16cid wp14">
+  <w:p>
+    <w:pPr>
+      <w:pStyle w:val="Intestazione"/>
+    </w:pPr>
+  </w:p>
+</w:hdr>
+</file>
+
+<file path=word/header4.xml><?xml version="1.0" encoding="utf-8"?>
 <w:hdr xmlns:wpc="http://schemas.microsoft.com/office/word/2010/wordprocessingCanvas" xmlns:cx="http://schemas.microsoft.com/office/drawing/2014/chartex" xmlns:cx1="http://schemas.microsoft.com/office/drawing/2015/9/8/chartex" xmlns:cx2="http://schemas.microsoft.com/office/drawing/2015/10/21/chartex" xmlns:cx3="http://schemas.microsoft.com/office/drawing/2016/5/9/chartex" xmlns:cx4="http://schemas.microsoft.com/office/drawing/2016/5/10/chartex" xmlns:cx5="http://schemas.microsoft.com/office/drawing/2016/5/11/chartex" xmlns:cx6="http://schemas.microsoft.com/office/drawing/2016/5/12/chartex" xmlns:cx7="http://schemas.microsoft.com/office/drawing/2016/5/13/chartex" xmlns:cx8="http://schemas.microsoft.com/office/drawing/2016/5/14/chartex" xmlns:mc="http://schemas.openxmlformats.org/markup-compatibility/2006" xmlns:aink="http://schemas.microsoft.com/office/drawing/2016/ink" xmlns:am3d="http://schemas.microsoft.com/office/drawing/2017/model3d" xmlns:o="urn:schemas-microsoft-com:office:office" xmlns:r="http://schemas.openxmlformats.org/officeDocument/2006/relationships" xmlns:m="http://schemas.openxmlformats.org/officeDocument/2006/math" xmlns:v="urn:schemas-microsoft-com:vml" xmlns:wp14="http://schemas.microsoft.com/office/word/2010/wordprocessingDrawing" xmlns:wp="http://schemas.openxmlformats.org/drawingml/2006/wordprocessingDrawing" xmlns:w10="urn:schemas-microsoft-com:office:word" xmlns:w="http://schemas.openxmlformats.org/wordprocessingml/2006/main" xmlns:w14="http://schemas.microsoft.com/office/word/2010/wordml" xmlns:w15="http://schemas.microsoft.com/office/word/2012/wordml" xmlns:w16cid="http://schemas.microsoft.com/office/word/2016/wordml/cid" xmlns:w16se="http://schemas.microsoft.com/office/word/2015/wordml/symex" xmlns:wpg="http://schemas.microsoft.com/office/word/2010/wordprocessingGroup" xmlns:wpi="http://schemas.microsoft.com/office/word/2010/wordprocessingInk" xmlns:wne="http://schemas.microsoft.com/office/word/2006/wordml" xmlns:wps="http://schemas.microsoft.com/office/word/2010/wordprocessingShape" mc:Ignorable="w14 w15 w16se w16cid wp14">
   <w:p/>
 </w:hdr>
 </file>
 
-<file path=word/header3.xml><?xml version="1.0" encoding="utf-8"?>
+<file path=word/header5.xml><?xml version="1.0" encoding="utf-8"?>
 <w:hdr xmlns:wpc="http://schemas.microsoft.com/office/word/2010/wordprocessingCanvas" xmlns:cx="http://schemas.microsoft.com/office/drawing/2014/chartex" xmlns:cx1="http://schemas.microsoft.com/office/drawing/2015/9/8/chartex" xmlns:cx2="http://schemas.microsoft.com/office/drawing/2015/10/21/chartex" xmlns:cx3="http://schemas.microsoft.com/office/drawing/2016/5/9/chartex" xmlns:cx4="http://schemas.microsoft.com/office/drawing/2016/5/10/chartex" xmlns:cx5="http://schemas.microsoft.com/office/drawing/2016/5/11/chartex" xmlns:cx6="http://schemas.microsoft.com/office/drawing/2016/5/12/chartex" xmlns:cx7="http://schemas.microsoft.com/office/drawing/2016/5/13/chartex" xmlns:cx8="http://schemas.microsoft.com/office/drawing/2016/5/14/chartex" xmlns:mc="http://schemas.openxmlformats.org/markup-compatibility/2006" xmlns:aink="http://schemas.microsoft.com/office/drawing/2016/ink" xmlns:am3d="http://schemas.microsoft.com/office/drawing/2017/model3d" xmlns:o="urn:schemas-microsoft-com:office:office" xmlns:r="http://schemas.openxmlformats.org/officeDocument/2006/relationships" xmlns:m="http://schemas.openxmlformats.org/officeDocument/2006/math" xmlns:v="urn:schemas-microsoft-com:vml" xmlns:wp14="http://schemas.microsoft.com/office/word/2010/wordprocessingDrawing" xmlns:wp="http://schemas.openxmlformats.org/drawingml/2006/wordprocessingDrawing" xmlns:w10="urn:schemas-microsoft-com:office:word" xmlns:w="http://schemas.openxmlformats.org/wordprocessingml/2006/main" xmlns:w14="http://schemas.microsoft.com/office/word/2010/wordml" xmlns:w15="http://schemas.microsoft.com/office/word/2012/wordml" xmlns:w16cid="http://schemas.microsoft.com/office/word/2016/wordml/cid" xmlns:w16se="http://schemas.microsoft.com/office/word/2015/wordml/symex" xmlns:wpg="http://schemas.microsoft.com/office/word/2010/wordprocessingGroup" xmlns:wpi="http://schemas.microsoft.com/office/word/2010/wordprocessingInk" xmlns:wne="http://schemas.microsoft.com/office/word/2006/wordml" xmlns:wps="http://schemas.microsoft.com/office/word/2010/wordprocessingShape" mc:Ignorable="w14 w15 w16se w16cid wp14">
   <w:tbl>
     <w:tblPr>
@@ -1720,52 +2064,14 @@
               <w:szCs w:val="22"/>
             </w:rPr>
           </w:pPr>
-          <w:proofErr w:type="spellStart"/>
           <w:r>
             <w:rPr>
               <w:rFonts w:ascii="Times New Roman" w:hAnsi="Times New Roman" w:cs="Times New Roman"/>
               <w:b/>
               <w:szCs w:val="22"/>
             </w:rPr>
-            <w:t>Robotic</w:t>
-          </w:r>
-          <w:proofErr w:type="spellEnd"/>
-          <w:r>
-            <w:rPr>
-              <w:rFonts w:ascii="Times New Roman" w:hAnsi="Times New Roman" w:cs="Times New Roman"/>
-              <w:b/>
-              <w:szCs w:val="22"/>
-            </w:rPr>
-            <w:t xml:space="preserve"> </w:t>
-          </w:r>
-          <w:proofErr w:type="spellStart"/>
-          <w:r>
-            <w:rPr>
-              <w:rFonts w:ascii="Times New Roman" w:hAnsi="Times New Roman" w:cs="Times New Roman"/>
-              <w:b/>
-              <w:szCs w:val="22"/>
-            </w:rPr>
-            <w:t>Arm</w:t>
-          </w:r>
-          <w:proofErr w:type="spellEnd"/>
-          <w:r>
-            <w:rPr>
-              <w:rFonts w:ascii="Times New Roman" w:hAnsi="Times New Roman" w:cs="Times New Roman"/>
-              <w:b/>
-              <w:szCs w:val="22"/>
-            </w:rPr>
-            <w:t xml:space="preserve"> Control </w:t>
-          </w:r>
-          <w:proofErr w:type="spellStart"/>
-          <w:r>
-            <w:rPr>
-              <w:rFonts w:ascii="Times New Roman" w:hAnsi="Times New Roman" w:cs="Times New Roman"/>
-              <w:b/>
-              <w:szCs w:val="22"/>
-            </w:rPr>
-            <w:t>Documentation</w:t>
-          </w:r>
-          <w:proofErr w:type="spellEnd"/>
+            <w:t>Robotic Arm Control Documentation</w:t>
+          </w:r>
         </w:p>
       </w:tc>
       <w:tc>
@@ -1792,7 +2098,11 @@
               <w:b/>
               <w:szCs w:val="22"/>
             </w:rPr>
-            <w:t>The Tactigon</w:t>
+            <w:pict>
+              <v:shape id="_x0000_i1032" type="#_x0000_t75" style="width:108.75pt;height:43.5pt">
+                <v:imagedata r:id="rId2" o:title="ins_ISO_9001_COL"/>
+              </v:shape>
+            </w:pict>
           </w:r>
         </w:p>
       </w:tc>
@@ -1830,7 +2140,27 @@
               <w:szCs w:val="22"/>
               <w:lang w:val="en-US"/>
             </w:rPr>
-            <w:t>The Tactigon Skin and R</w:t>
+            <w:t xml:space="preserve">Tactigon </w:t>
+          </w:r>
+          <w:r>
+            <w:rPr>
+              <w:rFonts w:ascii="Times New Roman" w:hAnsi="Times New Roman" w:cs="Times New Roman"/>
+              <w:b/>
+              <w:szCs w:val="22"/>
+              <w:lang w:val="en-US"/>
+            </w:rPr>
+            <w:t>SKIN</w:t>
+          </w:r>
+          <w:bookmarkStart w:id="4" w:name="_GoBack"/>
+          <w:bookmarkEnd w:id="4"/>
+          <w:r>
+            <w:rPr>
+              <w:rFonts w:ascii="Times New Roman" w:hAnsi="Times New Roman" w:cs="Times New Roman"/>
+              <w:b/>
+              <w:szCs w:val="22"/>
+              <w:lang w:val="en-US"/>
+            </w:rPr>
+            <w:t xml:space="preserve"> and R</w:t>
           </w:r>
           <w:r>
             <w:rPr>
@@ -2027,7 +2357,7 @@
 </w:hdr>
 </file>
 
-<file path=word/header4.xml><?xml version="1.0" encoding="utf-8"?>
+<file path=word/header6.xml><?xml version="1.0" encoding="utf-8"?>
 <w:hdr xmlns:wpc="http://schemas.microsoft.com/office/word/2010/wordprocessingCanvas" xmlns:cx="http://schemas.microsoft.com/office/drawing/2014/chartex" xmlns:cx1="http://schemas.microsoft.com/office/drawing/2015/9/8/chartex" xmlns:cx2="http://schemas.microsoft.com/office/drawing/2015/10/21/chartex" xmlns:cx3="http://schemas.microsoft.com/office/drawing/2016/5/9/chartex" xmlns:cx4="http://schemas.microsoft.com/office/drawing/2016/5/10/chartex" xmlns:cx5="http://schemas.microsoft.com/office/drawing/2016/5/11/chartex" xmlns:cx6="http://schemas.microsoft.com/office/drawing/2016/5/12/chartex" xmlns:cx7="http://schemas.microsoft.com/office/drawing/2016/5/13/chartex" xmlns:cx8="http://schemas.microsoft.com/office/drawing/2016/5/14/chartex" xmlns:mc="http://schemas.openxmlformats.org/markup-compatibility/2006" xmlns:aink="http://schemas.microsoft.com/office/drawing/2016/ink" xmlns:am3d="http://schemas.microsoft.com/office/drawing/2017/model3d" xmlns:o="urn:schemas-microsoft-com:office:office" xmlns:r="http://schemas.openxmlformats.org/officeDocument/2006/relationships" xmlns:m="http://schemas.openxmlformats.org/officeDocument/2006/math" xmlns:v="urn:schemas-microsoft-com:vml" xmlns:wp14="http://schemas.microsoft.com/office/word/2010/wordprocessingDrawing" xmlns:wp="http://schemas.openxmlformats.org/drawingml/2006/wordprocessingDrawing" xmlns:w10="urn:schemas-microsoft-com:office:word" xmlns:w="http://schemas.openxmlformats.org/wordprocessingml/2006/main" xmlns:w14="http://schemas.microsoft.com/office/word/2010/wordml" xmlns:w15="http://schemas.microsoft.com/office/word/2012/wordml" xmlns:w16cid="http://schemas.microsoft.com/office/word/2016/wordml/cid" xmlns:w16se="http://schemas.microsoft.com/office/word/2015/wordml/symex" xmlns:wpg="http://schemas.microsoft.com/office/word/2010/wordprocessingGroup" xmlns:wpi="http://schemas.microsoft.com/office/word/2010/wordprocessingInk" xmlns:wne="http://schemas.microsoft.com/office/word/2006/wordml" xmlns:wps="http://schemas.microsoft.com/office/word/2010/wordprocessingShape" mc:Ignorable="w14 w15 w16se w16cid wp14">
   <w:p/>
 </w:hdr>
@@ -2663,7 +2993,7 @@
     <w:lsdException w:name="footnote text" w:semiHidden="1" w:unhideWhenUsed="1"/>
     <w:lsdException w:name="annotation text" w:semiHidden="1" w:unhideWhenUsed="1"/>
     <w:lsdException w:name="header" w:semiHidden="1" w:uiPriority="0" w:unhideWhenUsed="1"/>
-    <w:lsdException w:name="footer" w:semiHidden="1" w:unhideWhenUsed="1"/>
+    <w:lsdException w:name="footer" w:semiHidden="1" w:uiPriority="0" w:unhideWhenUsed="1"/>
     <w:lsdException w:name="index heading" w:semiHidden="1" w:unhideWhenUsed="1"/>
     <w:lsdException w:name="caption" w:semiHidden="1" w:uiPriority="35" w:unhideWhenUsed="1" w:qFormat="1"/>
     <w:lsdException w:name="table of figures" w:semiHidden="1" w:unhideWhenUsed="1"/>
@@ -3011,6 +3341,7 @@
   <w:style w:type="paragraph" w:default="1" w:styleId="Normale">
     <w:name w:val="Normal"/>
     <w:qFormat/>
+    <w:rsid w:val="00580092"/>
     <w:pPr>
       <w:suppressAutoHyphens/>
       <w:jc w:val="both"/>
@@ -3879,6 +4210,7 @@
   <w:style w:type="paragraph" w:styleId="Pidipagina">
     <w:name w:val="footer"/>
     <w:basedOn w:val="Normale"/>
+    <w:link w:val="PidipaginaCarattere"/>
     <w:pPr>
       <w:tabs>
         <w:tab w:val="center" w:pos="4819"/>
@@ -4122,6 +4454,20 @@
     <w:name w:val="Intestazione Carattere"/>
     <w:link w:val="Intestazione"/>
     <w:rsid w:val="000D5994"/>
+    <w:rPr>
+      <w:rFonts w:ascii="Calibri" w:hAnsi="Calibri" w:cs="Calibri"/>
+      <w:sz w:val="22"/>
+      <w:lang w:eastAsia="ar-SA"/>
+    </w:rPr>
+  </w:style>
+  <w:style w:type="character" w:customStyle="1" w:styleId="tlid-translation">
+    <w:name w:val="tlid-translation"/>
+    <w:rsid w:val="00FB7F5D"/>
+  </w:style>
+  <w:style w:type="character" w:customStyle="1" w:styleId="PidipaginaCarattere">
+    <w:name w:val="Piè di pagina Carattere"/>
+    <w:link w:val="Pidipagina"/>
+    <w:rsid w:val="00580092"/>
     <w:rPr>
       <w:rFonts w:ascii="Calibri" w:hAnsi="Calibri" w:cs="Calibri"/>
       <w:sz w:val="22"/>
@@ -4431,7 +4777,7 @@
 </file>
 
 <file path=customXml/itemProps1.xml><?xml version="1.0" encoding="utf-8"?>
-<ds:datastoreItem xmlns:ds="http://schemas.openxmlformats.org/officeDocument/2006/customXml" ds:itemID="{15A5772A-4A82-459A-B172-796E5878FE30}">
+<ds:datastoreItem xmlns:ds="http://schemas.openxmlformats.org/officeDocument/2006/customXml" ds:itemID="{6A20FA30-D481-4F25-A608-4FACC6D2BE1E}">
   <ds:schemaRefs>
     <ds:schemaRef ds:uri="http://schemas.openxmlformats.org/officeDocument/2006/bibliography"/>
   </ds:schemaRefs>

</xml_diff>